<commit_message>
Completed paper, poster and personal reflection
</commit_message>
<xml_diff>
--- a/docs/personal_reflections.docx
+++ b/docs/personal_reflections.docx
@@ -55,30 +55,13 @@
         <w:pStyle w:val="Abstract"/>
       </w:pPr>
       <w:r>
-        <w:t xml:space="preserve">This is a personal reflection on the learnings from the individual assignment on deep learning. </w:t>
-      </w:r>
-    </w:p>
-    <w:p/>
-    <w:p>
-      <w:pPr>
-        <w:rPr>
-          <w:rFonts w:cs="Nimbus Roman No9 L"/>
-        </w:rPr>
-      </w:pPr>
-      <w:r>
-        <w:rPr>
-          <w:b/>
-        </w:rPr>
-        <w:t>Keywords:</w:t>
-      </w:r>
-      <w:r>
-        <w:t xml:space="preserve"> Imaging, Image Processing, Machine Vision, etc. (Maximum ﬁve)</w:t>
-      </w:r>
-      <w:r>
-        <w:rPr>
-          <w:rFonts w:cs="Nimbus Roman No9 L"/>
-        </w:rPr>
-        <w:t xml:space="preserve"> </w:t>
+        <w:t xml:space="preserve">This is a personal reflection on the learnings from the individual assignment on </w:t>
+      </w:r>
+      <w:r>
+        <w:t>transfer</w:t>
+      </w:r>
+      <w:r>
+        <w:t xml:space="preserve"> learning. </w:t>
       </w:r>
     </w:p>
     <w:p>
@@ -90,12 +73,23 @@
         </w:numPr>
       </w:pPr>
       <w:r>
-        <w:t xml:space="preserve">Introduction </w:t>
+        <w:t>Process</w:t>
       </w:r>
     </w:p>
     <w:p>
-      <w:r>
-        <w:t xml:space="preserve">Initially I used code from </w:t>
+      <w:pPr>
+        <w:rPr>
+          <w:lang w:val="en-IE"/>
+        </w:rPr>
+      </w:pPr>
+      <w:r>
+        <w:t>Initially</w:t>
+      </w:r>
+      <w:r>
+        <w:t>,</w:t>
+      </w:r>
+      <w:r>
+        <w:t xml:space="preserve"> I used code from </w:t>
       </w:r>
       <w:r>
         <w:rPr>
@@ -121,570 +115,15 @@
         <w:rPr>
           <w:lang w:val="en-IE"/>
         </w:rPr>
-        <w:t xml:space="preserve"> [McDermott, 2021] </w:t>
-      </w:r>
-      <w:r>
-        <w:t>however this turned out to be only give an accuracy of 3.9% when applied to the test data</w:t>
-      </w:r>
-      <w:r>
-        <w:t xml:space="preserve"> due to not having a separate validation data set and not balancing the data set.</w:t>
-      </w:r>
-      <w:r>
         <w:t xml:space="preserve"> </w:t>
       </w:r>
-    </w:p>
-    <w:p>
-      <w:r>
-        <w:t>Initially, it was going to take 7 hours per epoch due to not enabling GPU in Google Collab.</w:t>
-      </w:r>
-    </w:p>
-    <w:p>
-      <w:r>
-        <w:t xml:space="preserve">Enabling the GPU brought time per epoch down to 7 mins. </w:t>
-      </w:r>
-    </w:p>
-    <w:p>
-      <w:pPr>
-        <w:rPr>
-          <w:lang w:val="en-IE"/>
-        </w:rPr>
-      </w:pPr>
-      <w:proofErr w:type="spellStart"/>
-      <w:r>
-        <w:rPr>
-          <w:lang w:val="en-IE"/>
-        </w:rPr>
-        <w:t>ImageDataGenerator</w:t>
-      </w:r>
-      <w:proofErr w:type="spellEnd"/>
-      <w:r>
-        <w:rPr>
-          <w:lang w:val="en-IE"/>
-        </w:rPr>
-        <w:t>(</w:t>
-      </w:r>
-      <w:proofErr w:type="spellStart"/>
-      <w:r>
-        <w:rPr>
-          <w:lang w:val="en-IE"/>
-        </w:rPr>
-        <w:t>preprocessing_function</w:t>
-      </w:r>
-      <w:proofErr w:type="spellEnd"/>
-      <w:r>
-        <w:rPr>
-          <w:lang w:val="en-IE"/>
-        </w:rPr>
-        <w:t>=</w:t>
-      </w:r>
-      <w:proofErr w:type="spellStart"/>
-      <w:r>
-        <w:rPr>
-          <w:lang w:val="en-IE"/>
-        </w:rPr>
-        <w:t>preprocess_input</w:t>
-      </w:r>
-      <w:proofErr w:type="spellEnd"/>
-      <w:r>
-        <w:rPr>
-          <w:lang w:val="en-IE"/>
-        </w:rPr>
-        <w:t>)</w:t>
-      </w:r>
-      <w:r>
-        <w:rPr>
-          <w:lang w:val="en-IE"/>
-        </w:rPr>
-        <w:t xml:space="preserve"> reduced time per epoch down to 60secs</w:t>
-      </w:r>
-      <w:r>
-        <w:rPr>
-          <w:lang w:val="en-IE"/>
-        </w:rPr>
-        <w:t xml:space="preserve"> but also images 64x64</w:t>
-      </w:r>
-    </w:p>
-    <w:p>
-      <w:pPr>
-        <w:rPr>
-          <w:lang w:val="en-IE"/>
-        </w:rPr>
-      </w:pPr>
-    </w:p>
-    <w:p>
-      <w:pPr>
-        <w:rPr>
-          <w:lang w:val="en-IE"/>
-        </w:rPr>
-      </w:pPr>
-      <w:r>
-        <w:rPr>
-          <w:lang w:val="en-IE"/>
-        </w:rPr>
-        <w:t xml:space="preserve">Split training data results in </w:t>
-      </w:r>
-      <w:r>
-        <w:rPr>
-          <w:lang w:val="en-IE"/>
-        </w:rPr>
-        <w:t>4.09%</w:t>
-      </w:r>
-    </w:p>
-    <w:p>
-      <w:pPr>
-        <w:rPr>
-          <w:lang w:val="en-IE"/>
-        </w:rPr>
-      </w:pPr>
-    </w:p>
-    <w:p>
-      <w:pPr>
-        <w:rPr>
-          <w:lang w:val="en-IE"/>
-        </w:rPr>
-      </w:pPr>
-      <w:r>
-        <w:rPr>
-          <w:lang w:val="en-IE"/>
-        </w:rPr>
-        <w:t>Add class weights #</w:t>
-      </w:r>
-      <w:r>
-        <w:rPr>
-          <w:lang w:val="en-IE"/>
-        </w:rPr>
-        <w:t>https://stackoverflow.com/questions/41648129/balancing-an-imbalanced-dataset-with-keras-image-generator</w:t>
-      </w:r>
-    </w:p>
-    <w:p/>
-    <w:p/>
-    <w:p>
-      <w:r>
-        <w:t xml:space="preserve">Normalization of images </w:t>
+      <w:r>
+        <w:rPr>
+          <w:lang w:val="en-IE"/>
+        </w:rPr>
+        <w:t>tutorial (</w:t>
       </w:r>
       <w:hyperlink r:id="rId6" w:history="1">
-        <w:r>
-          <w:rPr>
-            <w:rStyle w:val="Hyperlink"/>
-          </w:rPr>
-          <w:t>https://machinelearningmastery.com/how-to-normalize-center-and-standardize-images-with-the-imagedatagenerator-in-keras/</w:t>
-        </w:r>
-      </w:hyperlink>
-    </w:p>
-    <w:p/>
-    <w:p>
-      <w:r>
-        <w:lastRenderedPageBreak/>
-        <w:drawing>
-          <wp:inline distT="0" distB="0" distL="0" distR="0" wp14:anchorId="037902D2" wp14:editId="546DECBB">
-            <wp:extent cx="5410200" cy="4470400"/>
-            <wp:effectExtent l="0" t="0" r="0" b="0"/>
-            <wp:docPr id="1" name="Picture 1" descr="Chart, line chart&#10;&#10;Description automatically generated"/>
-            <wp:cNvGraphicFramePr>
-              <a:graphicFrameLocks xmlns:a="http://schemas.openxmlformats.org/drawingml/2006/main" noChangeAspect="1"/>
-            </wp:cNvGraphicFramePr>
-            <a:graphic xmlns:a="http://schemas.openxmlformats.org/drawingml/2006/main">
-              <a:graphicData uri="http://schemas.openxmlformats.org/drawingml/2006/picture">
-                <pic:pic xmlns:pic="http://schemas.openxmlformats.org/drawingml/2006/picture">
-                  <pic:nvPicPr>
-                    <pic:cNvPr id="1" name="Picture 1" descr="Chart, line chart&#10;&#10;Description automatically generated"/>
-                    <pic:cNvPicPr/>
-                  </pic:nvPicPr>
-                  <pic:blipFill>
-                    <a:blip r:embed="rId7"/>
-                    <a:stretch>
-                      <a:fillRect/>
-                    </a:stretch>
-                  </pic:blipFill>
-                  <pic:spPr>
-                    <a:xfrm>
-                      <a:off x="0" y="0"/>
-                      <a:ext cx="5410200" cy="4470400"/>
-                    </a:xfrm>
-                    <a:prstGeom prst="rect">
-                      <a:avLst/>
-                    </a:prstGeom>
-                  </pic:spPr>
-                </pic:pic>
-              </a:graphicData>
-            </a:graphic>
-          </wp:inline>
-        </w:drawing>
-      </w:r>
-    </w:p>
-    <w:p/>
-    <w:p>
-      <w:r>
-        <w:lastRenderedPageBreak/>
-        <w:drawing>
-          <wp:inline distT="0" distB="0" distL="0" distR="0" wp14:anchorId="18834CC9" wp14:editId="002573BF">
-            <wp:extent cx="5308600" cy="4330700"/>
-            <wp:effectExtent l="0" t="0" r="0" b="0"/>
-            <wp:docPr id="2" name="Picture 2" descr="Chart, line chart&#10;&#10;Description automatically generated"/>
-            <wp:cNvGraphicFramePr>
-              <a:graphicFrameLocks xmlns:a="http://schemas.openxmlformats.org/drawingml/2006/main" noChangeAspect="1"/>
-            </wp:cNvGraphicFramePr>
-            <a:graphic xmlns:a="http://schemas.openxmlformats.org/drawingml/2006/main">
-              <a:graphicData uri="http://schemas.openxmlformats.org/drawingml/2006/picture">
-                <pic:pic xmlns:pic="http://schemas.openxmlformats.org/drawingml/2006/picture">
-                  <pic:nvPicPr>
-                    <pic:cNvPr id="2" name="Picture 2" descr="Chart, line chart&#10;&#10;Description automatically generated"/>
-                    <pic:cNvPicPr/>
-                  </pic:nvPicPr>
-                  <pic:blipFill>
-                    <a:blip r:embed="rId8"/>
-                    <a:stretch>
-                      <a:fillRect/>
-                    </a:stretch>
-                  </pic:blipFill>
-                  <pic:spPr>
-                    <a:xfrm>
-                      <a:off x="0" y="0"/>
-                      <a:ext cx="5308600" cy="4330700"/>
-                    </a:xfrm>
-                    <a:prstGeom prst="rect">
-                      <a:avLst/>
-                    </a:prstGeom>
-                  </pic:spPr>
-                </pic:pic>
-              </a:graphicData>
-            </a:graphic>
-          </wp:inline>
-        </w:drawing>
-      </w:r>
-    </w:p>
-    <w:p>
-      <w:r>
-        <w:t xml:space="preserve">Switch </w:t>
-      </w:r>
-      <w:proofErr w:type="spellStart"/>
-      <w:r>
-        <w:t>EarlyStopping</w:t>
-      </w:r>
-      <w:proofErr w:type="spellEnd"/>
-      <w:r>
-        <w:t xml:space="preserve"> to loss</w:t>
-      </w:r>
-    </w:p>
-    <w:p/>
-    <w:p>
-      <w:pPr>
-        <w:tabs>
-          <w:tab w:val="left" w:pos="1776"/>
-        </w:tabs>
-      </w:pPr>
-      <w:r>
-        <w:t>Fine tune to 5</w:t>
-      </w:r>
-      <w:r>
-        <w:tab/>
-      </w:r>
-    </w:p>
-    <w:p>
-      <w:pPr>
-        <w:tabs>
-          <w:tab w:val="left" w:pos="1776"/>
-        </w:tabs>
-      </w:pPr>
-    </w:p>
-    <w:p>
-      <w:pPr>
-        <w:tabs>
-          <w:tab w:val="left" w:pos="1776"/>
-        </w:tabs>
-      </w:pPr>
-      <w:r>
-        <w:t>Fine tune to 20 layers</w:t>
-      </w:r>
-    </w:p>
-    <w:p>
-      <w:pPr>
-        <w:tabs>
-          <w:tab w:val="left" w:pos="1776"/>
-        </w:tabs>
-      </w:pPr>
-    </w:p>
-    <w:p>
-      <w:pPr>
-        <w:tabs>
-          <w:tab w:val="left" w:pos="1776"/>
-        </w:tabs>
-      </w:pPr>
-      <w:r>
-        <w:t xml:space="preserve">Realised test data had categorical </w:t>
-      </w:r>
-      <w:proofErr w:type="spellStart"/>
-      <w:r>
-        <w:t>class_names</w:t>
-      </w:r>
-      <w:proofErr w:type="spellEnd"/>
-    </w:p>
-    <w:p>
-      <w:pPr>
-        <w:tabs>
-          <w:tab w:val="left" w:pos="1776"/>
-        </w:tabs>
-      </w:pPr>
-    </w:p>
-    <w:p>
-      <w:pPr>
-        <w:tabs>
-          <w:tab w:val="left" w:pos="1776"/>
-        </w:tabs>
-      </w:pPr>
-      <w:r>
-        <w:lastRenderedPageBreak/>
-        <w:drawing>
-          <wp:inline distT="0" distB="0" distL="0" distR="0" wp14:anchorId="05C83CDA" wp14:editId="0D8E8715">
-            <wp:extent cx="6124575" cy="5011420"/>
-            <wp:effectExtent l="0" t="0" r="0" b="5080"/>
-            <wp:docPr id="3" name="Picture 3" descr="Chart, histogram&#10;&#10;Description automatically generated"/>
-            <wp:cNvGraphicFramePr>
-              <a:graphicFrameLocks xmlns:a="http://schemas.openxmlformats.org/drawingml/2006/main" noChangeAspect="1"/>
-            </wp:cNvGraphicFramePr>
-            <a:graphic xmlns:a="http://schemas.openxmlformats.org/drawingml/2006/main">
-              <a:graphicData uri="http://schemas.openxmlformats.org/drawingml/2006/picture">
-                <pic:pic xmlns:pic="http://schemas.openxmlformats.org/drawingml/2006/picture">
-                  <pic:nvPicPr>
-                    <pic:cNvPr id="3" name="Picture 3" descr="Chart, histogram&#10;&#10;Description automatically generated"/>
-                    <pic:cNvPicPr/>
-                  </pic:nvPicPr>
-                  <pic:blipFill>
-                    <a:blip r:embed="rId9"/>
-                    <a:stretch>
-                      <a:fillRect/>
-                    </a:stretch>
-                  </pic:blipFill>
-                  <pic:spPr>
-                    <a:xfrm>
-                      <a:off x="0" y="0"/>
-                      <a:ext cx="6124575" cy="5011420"/>
-                    </a:xfrm>
-                    <a:prstGeom prst="rect">
-                      <a:avLst/>
-                    </a:prstGeom>
-                  </pic:spPr>
-                </pic:pic>
-              </a:graphicData>
-            </a:graphic>
-          </wp:inline>
-        </w:drawing>
-      </w:r>
-    </w:p>
-    <w:p>
-      <w:pPr>
-        <w:rPr>
-          <w:lang w:val="en-IE"/>
-        </w:rPr>
-      </w:pPr>
-    </w:p>
-    <w:p>
-      <w:pPr>
-        <w:pStyle w:val="Heading1"/>
-      </w:pPr>
-      <w:r>
-        <w:t>References</w:t>
-      </w:r>
-    </w:p>
-    <w:p>
-      <w:pPr>
-        <w:spacing w:after="120"/>
-        <w:ind w:left="284" w:hanging="284"/>
-        <w:rPr>
-          <w:lang w:val="en-IE"/>
-        </w:rPr>
-      </w:pPr>
-      <w:r>
-        <w:rPr>
-          <w:lang w:val="en-IE"/>
-        </w:rPr>
-        <w:t>[</w:t>
-      </w:r>
-      <w:r>
-        <w:rPr>
-          <w:lang w:val="en-IE"/>
-        </w:rPr>
-        <w:t>Brownlee, 2021</w:t>
-      </w:r>
-      <w:r>
-        <w:rPr>
-          <w:lang w:val="en-IE"/>
-        </w:rPr>
-        <w:t xml:space="preserve">] </w:t>
-      </w:r>
-      <w:r>
-        <w:rPr>
-          <w:lang w:val="en-IE"/>
-        </w:rPr>
-        <w:t>Brownlee, J., 2021. </w:t>
-      </w:r>
-      <w:r>
-        <w:rPr>
-          <w:i/>
-          <w:iCs/>
-          <w:lang w:val="en-IE"/>
-        </w:rPr>
-        <w:t xml:space="preserve">Transfer Learning in </w:t>
-      </w:r>
-      <w:proofErr w:type="spellStart"/>
-      <w:r>
-        <w:rPr>
-          <w:i/>
-          <w:iCs/>
-          <w:lang w:val="en-IE"/>
-        </w:rPr>
-        <w:t>Keras</w:t>
-      </w:r>
-      <w:proofErr w:type="spellEnd"/>
-      <w:r>
-        <w:rPr>
-          <w:i/>
-          <w:iCs/>
-          <w:lang w:val="en-IE"/>
-        </w:rPr>
-        <w:t xml:space="preserve"> with Computer Vision Models</w:t>
-      </w:r>
-      <w:r>
-        <w:rPr>
-          <w:lang w:val="en-IE"/>
-        </w:rPr>
-        <w:t>. [online] Machine Learning Mastery. Available at: &lt;https://machinelearningmastery.com/how-to-use-transfer-learning-when-developing-convolutional-neural-network-models/&gt; [Accessed 30 December 2021].</w:t>
-      </w:r>
-    </w:p>
-    <w:p>
-      <w:pPr>
-        <w:spacing w:after="120"/>
-        <w:ind w:left="284" w:hanging="284"/>
-        <w:rPr>
-          <w:lang w:val="en-IE"/>
-        </w:rPr>
-      </w:pPr>
-      <w:r>
-        <w:rPr>
-          <w:lang w:val="en-IE"/>
-        </w:rPr>
-        <w:t xml:space="preserve">[McDermott, 2021] </w:t>
-      </w:r>
-      <w:r>
-        <w:rPr>
-          <w:lang w:val="en-IE"/>
-        </w:rPr>
-        <w:t>McDermott, J., 202</w:t>
-      </w:r>
-      <w:r>
-        <w:rPr>
-          <w:lang w:val="en-IE"/>
-        </w:rPr>
-        <w:t>1</w:t>
-      </w:r>
-      <w:r>
-        <w:rPr>
-          <w:lang w:val="en-IE"/>
-        </w:rPr>
-        <w:t>. </w:t>
-      </w:r>
-      <w:r>
-        <w:rPr>
-          <w:i/>
-          <w:iCs/>
-          <w:lang w:val="en-IE"/>
-        </w:rPr>
-        <w:t xml:space="preserve">Hands-on Transfer Learning with </w:t>
-      </w:r>
-      <w:proofErr w:type="spellStart"/>
-      <w:r>
-        <w:rPr>
-          <w:i/>
-          <w:iCs/>
-          <w:lang w:val="en-IE"/>
-        </w:rPr>
-        <w:t>Keras</w:t>
-      </w:r>
-      <w:proofErr w:type="spellEnd"/>
-      <w:r>
-        <w:rPr>
-          <w:i/>
-          <w:iCs/>
-          <w:lang w:val="en-IE"/>
-        </w:rPr>
-        <w:t xml:space="preserve"> and the VGG16 Model</w:t>
-      </w:r>
-      <w:r>
-        <w:rPr>
-          <w:lang w:val="en-IE"/>
-        </w:rPr>
-        <w:t xml:space="preserve">. [online] Learndatasci.com. Available at: &lt;https://www.learndatasci.com/tutorials/hands-on-transfer-learning-keras/&gt; </w:t>
-      </w:r>
-      <w:r>
-        <w:rPr>
-          <w:lang w:val="en-IE"/>
-        </w:rPr>
-        <w:t>[Accessed 30 December 2021]</w:t>
-      </w:r>
-      <w:r>
-        <w:rPr>
-          <w:lang w:val="en-IE"/>
-        </w:rPr>
-        <w:t>.</w:t>
-      </w:r>
-    </w:p>
-    <w:p>
-      <w:pPr>
-        <w:spacing w:after="120"/>
-        <w:ind w:left="284" w:hanging="284"/>
-        <w:rPr>
-          <w:lang w:val="en-IE"/>
-        </w:rPr>
-      </w:pPr>
-    </w:p>
-    <w:p>
-      <w:pPr>
-        <w:spacing w:after="120"/>
-        <w:ind w:left="284" w:hanging="284"/>
-        <w:rPr>
-          <w:lang w:val="en-IE"/>
-        </w:rPr>
-      </w:pPr>
-      <w:r>
-        <w:rPr>
-          <w:lang w:val="en-IE"/>
-        </w:rPr>
-        <w:t>https://www.learndatasci.com/tutorials/hands-on-transfer-learning-keras/</w:t>
-      </w:r>
-    </w:p>
-    <w:p>
-      <w:pPr>
-        <w:spacing w:after="120"/>
-        <w:ind w:left="284" w:hanging="284"/>
-        <w:rPr>
-          <w:lang w:val="en-IE"/>
-        </w:rPr>
-      </w:pPr>
-      <w:hyperlink r:id="rId10" w:history="1">
-        <w:r>
-          <w:rPr>
-            <w:rStyle w:val="Hyperlink"/>
-            <w:lang w:val="en-IE"/>
-          </w:rPr>
-          <w:t>https://www.tensorflow.org/tutorials/images/transfer_learning</w:t>
-        </w:r>
-      </w:hyperlink>
-    </w:p>
-    <w:p>
-      <w:pPr>
-        <w:spacing w:after="120"/>
-        <w:rPr>
-          <w:lang w:val="en-IE"/>
-        </w:rPr>
-      </w:pPr>
-      <w:hyperlink r:id="rId11" w:history="1">
-        <w:r>
-          <w:rPr>
-            <w:rStyle w:val="Hyperlink"/>
-            <w:lang w:val="en-IE"/>
-          </w:rPr>
-          <w:t>https://towardsdata</w:t>
-        </w:r>
         <w:r>
           <w:rPr>
             <w:rStyle w:val="Hyperlink"/>
@@ -692,119 +131,631 @@
           </w:rPr>
           <w:t>https://www.learndatasci.com/tutorials/hands-on-transfer-learning-keras/</w:t>
         </w:r>
+      </w:hyperlink>
+      <w:r>
+        <w:rPr>
+          <w:lang w:val="en-IE"/>
+        </w:rPr>
+        <w:t>)</w:t>
+      </w:r>
+      <w:r>
+        <w:rPr>
+          <w:lang w:val="en-IE"/>
+        </w:rPr>
+        <w:t>.</w:t>
+      </w:r>
+      <w:r>
+        <w:rPr>
+          <w:lang w:val="en-IE"/>
+        </w:rPr>
+        <w:t xml:space="preserve"> </w:t>
+      </w:r>
+      <w:r>
+        <w:rPr>
+          <w:lang w:val="en-IE"/>
+        </w:rPr>
+        <w:t>My initial implements produced high training accuracy but very low testing accuracy</w:t>
+      </w:r>
+      <w:r>
+        <w:rPr>
+          <w:lang w:val="en-IE"/>
+        </w:rPr>
+        <w:t xml:space="preserve"> (&lt;5%)</w:t>
+      </w:r>
+      <w:r>
+        <w:rPr>
+          <w:lang w:val="en-IE"/>
+        </w:rPr>
+        <w:t xml:space="preserve"> and </w:t>
+      </w:r>
+      <w:r>
+        <w:rPr>
+          <w:lang w:val="en-IE"/>
+        </w:rPr>
+        <w:t>took</w:t>
+      </w:r>
+      <w:r>
+        <w:rPr>
+          <w:lang w:val="en-IE"/>
+        </w:rPr>
+        <w:t xml:space="preserve"> several hours </w:t>
+      </w:r>
+      <w:r>
+        <w:rPr>
+          <w:lang w:val="en-IE"/>
+        </w:rPr>
+        <w:t xml:space="preserve">per epoch to execute using Google </w:t>
+      </w:r>
+      <w:proofErr w:type="spellStart"/>
+      <w:r>
+        <w:rPr>
+          <w:lang w:val="en-IE"/>
+        </w:rPr>
+        <w:t>Colab</w:t>
+      </w:r>
+      <w:proofErr w:type="spellEnd"/>
+      <w:r>
+        <w:rPr>
+          <w:lang w:val="en-IE"/>
+        </w:rPr>
+        <w:t xml:space="preserve">. This was due to not enabling GPU settings in the notebook. Simultaneously, I tried to get the notebook running on a PC with GTX 970 GPU but did not </w:t>
+      </w:r>
+      <w:r>
+        <w:rPr>
+          <w:lang w:val="en-IE"/>
+        </w:rPr>
+        <w:t>correctly configure the GPU's driver</w:t>
+      </w:r>
+      <w:r>
+        <w:rPr>
+          <w:lang w:val="en-IE"/>
+        </w:rPr>
+        <w:t xml:space="preserve">. Without the </w:t>
+      </w:r>
+      <w:r>
+        <w:rPr>
+          <w:lang w:val="en-IE"/>
+        </w:rPr>
+        <w:t>adequately</w:t>
+      </w:r>
+      <w:r>
+        <w:rPr>
+          <w:lang w:val="en-IE"/>
+        </w:rPr>
+        <w:t xml:space="preserve"> configured driver, the time per epoch was 6-7hours on the PC.</w:t>
+      </w:r>
+    </w:p>
+    <w:p>
+      <w:pPr>
+        <w:rPr>
+          <w:lang w:val="en-IE"/>
+        </w:rPr>
+      </w:pPr>
+      <w:r>
+        <w:rPr>
+          <w:lang w:val="en-IE"/>
+        </w:rPr>
+        <w:t xml:space="preserve">Once </w:t>
+      </w:r>
+      <w:r>
+        <w:rPr>
+          <w:lang w:val="en-IE"/>
+        </w:rPr>
+        <w:t xml:space="preserve">I enabled </w:t>
+      </w:r>
+      <w:r>
+        <w:rPr>
+          <w:lang w:val="en-IE"/>
+        </w:rPr>
+        <w:t xml:space="preserve">GPU settings in Google </w:t>
+      </w:r>
+      <w:proofErr w:type="spellStart"/>
+      <w:r>
+        <w:rPr>
+          <w:lang w:val="en-IE"/>
+        </w:rPr>
+        <w:t>Colab</w:t>
+      </w:r>
+      <w:proofErr w:type="spellEnd"/>
+      <w:r>
+        <w:rPr>
+          <w:lang w:val="en-IE"/>
+        </w:rPr>
+        <w:t xml:space="preserve">, the time per epoch </w:t>
+      </w:r>
+      <w:r>
+        <w:rPr>
+          <w:lang w:val="en-IE"/>
+        </w:rPr>
+        <w:t xml:space="preserve">was </w:t>
+      </w:r>
+      <w:r>
+        <w:rPr>
+          <w:lang w:val="en-IE"/>
+        </w:rPr>
+        <w:t xml:space="preserve">reduced to 7mins. </w:t>
+      </w:r>
+    </w:p>
+    <w:p>
+      <w:pPr>
+        <w:rPr>
+          <w:lang w:val="en-IE"/>
+        </w:rPr>
+      </w:pPr>
+      <w:r>
+        <w:rPr>
+          <w:lang w:val="en-IE"/>
+        </w:rPr>
+        <w:t>I tried the following steps to increase the testing accuracy as the tutorial had demonstrated high training accuracy:</w:t>
+      </w:r>
+    </w:p>
+    <w:p>
+      <w:pPr>
+        <w:pStyle w:val="ListParagraph"/>
+        <w:numPr>
+          <w:ilvl w:val="0"/>
+          <w:numId w:val="4"/>
+        </w:numPr>
+        <w:rPr>
+          <w:lang w:val="en-IE"/>
+        </w:rPr>
+      </w:pPr>
+      <w:r>
+        <w:rPr>
+          <w:lang w:val="en-IE"/>
+        </w:rPr>
+        <w:t>Split the training data into training and validation data sets.</w:t>
+      </w:r>
+    </w:p>
+    <w:p>
+      <w:pPr>
+        <w:pStyle w:val="ListParagraph"/>
+        <w:numPr>
+          <w:ilvl w:val="0"/>
+          <w:numId w:val="4"/>
+        </w:numPr>
+        <w:rPr>
+          <w:lang w:val="en-IE"/>
+        </w:rPr>
+      </w:pPr>
+      <w:r>
+        <w:rPr>
+          <w:lang w:val="en-IE"/>
+        </w:rPr>
+        <w:t xml:space="preserve">Adding </w:t>
+      </w:r>
+      <w:proofErr w:type="spellStart"/>
+      <w:r>
+        <w:rPr>
+          <w:lang w:val="en-IE"/>
+        </w:rPr>
+        <w:t>Keras</w:t>
+      </w:r>
+      <w:proofErr w:type="spellEnd"/>
+      <w:r>
+        <w:rPr>
+          <w:lang w:val="en-IE"/>
+        </w:rPr>
+        <w:t xml:space="preserve"> </w:t>
+      </w:r>
+      <w:r>
+        <w:rPr>
+          <w:lang w:val="en-IE"/>
+        </w:rPr>
+        <w:t>pre-processing</w:t>
+      </w:r>
+      <w:r>
+        <w:rPr>
+          <w:lang w:val="en-IE"/>
+        </w:rPr>
+        <w:t xml:space="preserve"> function</w:t>
+      </w:r>
+      <w:r>
+        <w:rPr>
+          <w:lang w:val="en-IE"/>
+        </w:rPr>
+        <w:t xml:space="preserve"> to the </w:t>
+      </w:r>
+      <w:proofErr w:type="spellStart"/>
+      <w:r>
+        <w:rPr>
+          <w:lang w:val="en-IE"/>
+        </w:rPr>
+        <w:t>ImageDataGenerator</w:t>
+      </w:r>
+      <w:proofErr w:type="spellEnd"/>
+    </w:p>
+    <w:p>
+      <w:pPr>
+        <w:pStyle w:val="ListParagraph"/>
+        <w:numPr>
+          <w:ilvl w:val="0"/>
+          <w:numId w:val="4"/>
+        </w:numPr>
+        <w:rPr>
+          <w:lang w:val="en-IE"/>
+        </w:rPr>
+      </w:pPr>
+      <w:r>
+        <w:rPr>
+          <w:lang w:val="en-IE"/>
+        </w:rPr>
+        <w:t>Enabling feature normalization in the image data generators</w:t>
+      </w:r>
+      <w:r>
+        <w:rPr>
+          <w:lang w:val="en-IE"/>
+        </w:rPr>
+        <w:t xml:space="preserve"> as discussed in </w:t>
+      </w:r>
+      <w:r>
+        <w:rPr>
+          <w:lang w:val="en-IE"/>
+        </w:rPr>
+        <w:t>https://machinelearningmastery.com/how-to-normalize-center-and-standardize-images-with-the-imagedatagenerator-in-keras/</w:t>
+      </w:r>
+      <w:r>
+        <w:rPr>
+          <w:lang w:val="en-IE"/>
+        </w:rPr>
+        <w:t>.</w:t>
+      </w:r>
+    </w:p>
+    <w:p>
+      <w:pPr>
+        <w:pStyle w:val="ListParagraph"/>
+        <w:numPr>
+          <w:ilvl w:val="0"/>
+          <w:numId w:val="4"/>
+        </w:numPr>
+        <w:rPr>
+          <w:lang w:val="en-IE"/>
+        </w:rPr>
+      </w:pPr>
+      <w:r>
+        <w:rPr>
+          <w:lang w:val="en-IE"/>
+        </w:rPr>
+        <w:t>Setting the image data generator to resize the images to 64x64 instead of 224x224 pixels.</w:t>
+      </w:r>
+    </w:p>
+    <w:p>
+      <w:pPr>
+        <w:pStyle w:val="ListParagraph"/>
+        <w:numPr>
+          <w:ilvl w:val="0"/>
+          <w:numId w:val="4"/>
+        </w:numPr>
+        <w:rPr>
+          <w:lang w:val="en-IE"/>
+        </w:rPr>
+      </w:pPr>
+      <w:r>
+        <w:rPr>
+          <w:lang w:val="en-IE"/>
+        </w:rPr>
+        <w:t xml:space="preserve">Add class weights as described in </w:t>
+      </w:r>
+      <w:hyperlink r:id="rId7" w:history="1">
         <w:r>
           <w:rPr>
             <w:rStyle w:val="Hyperlink"/>
             <w:lang w:val="en-IE"/>
           </w:rPr>
-          <w:t>s</w:t>
-        </w:r>
-        <w:r>
-          <w:rPr>
-            <w:rStyle w:val="Hyperlink"/>
-            <w:lang w:val="en-IE"/>
-          </w:rPr>
-          <w:t>cience.com/transfer-learning-with-vgg16-and-keras-50ea161580b4</w:t>
+          <w:t>https://stackoverflow.com/questions/41648129/balancing-an-imbalanced-dataset-with-keras-image-generator</w:t>
         </w:r>
       </w:hyperlink>
+      <w:r>
+        <w:rPr>
+          <w:lang w:val="en-IE"/>
+        </w:rPr>
+        <w:t>.</w:t>
+      </w:r>
     </w:p>
     <w:p>
       <w:pPr>
-        <w:spacing w:after="120"/>
-        <w:rPr>
-          <w:lang w:val="en-IE"/>
-        </w:rPr>
-      </w:pPr>
+        <w:pStyle w:val="ListParagraph"/>
+        <w:numPr>
+          <w:ilvl w:val="0"/>
+          <w:numId w:val="4"/>
+        </w:numPr>
+        <w:rPr>
+          <w:lang w:val="en-IE"/>
+        </w:rPr>
+      </w:pPr>
+      <w:r>
+        <w:rPr>
+          <w:lang w:val="en-IE"/>
+        </w:rPr>
+        <w:t xml:space="preserve">Switching the </w:t>
+      </w:r>
+      <w:proofErr w:type="spellStart"/>
+      <w:r>
+        <w:rPr>
+          <w:lang w:val="en-IE"/>
+        </w:rPr>
+        <w:t>EarlyStopping</w:t>
+      </w:r>
+      <w:proofErr w:type="spellEnd"/>
+      <w:r>
+        <w:rPr>
+          <w:lang w:val="en-IE"/>
+        </w:rPr>
+        <w:t xml:space="preserve"> </w:t>
+      </w:r>
+      <w:proofErr w:type="spellStart"/>
+      <w:r>
+        <w:rPr>
+          <w:lang w:val="en-IE"/>
+        </w:rPr>
+        <w:t>callback</w:t>
+      </w:r>
+      <w:proofErr w:type="spellEnd"/>
+      <w:r>
+        <w:rPr>
+          <w:lang w:val="en-IE"/>
+        </w:rPr>
+        <w:t xml:space="preserve"> to monitor training loss instead of validation loss.</w:t>
+      </w:r>
     </w:p>
     <w:p>
       <w:pPr>
-        <w:spacing w:after="120"/>
-        <w:rPr>
-          <w:lang w:val="en-IE"/>
-        </w:rPr>
-      </w:pPr>
-      <w:r>
-        <w:rPr>
-          <w:lang w:val="en-IE"/>
-        </w:rPr>
-        <w:t>Data Generators</w:t>
+        <w:pStyle w:val="ListParagraph"/>
+        <w:numPr>
+          <w:ilvl w:val="0"/>
+          <w:numId w:val="4"/>
+        </w:numPr>
+        <w:rPr>
+          <w:lang w:val="en-IE"/>
+        </w:rPr>
+      </w:pPr>
+      <w:r>
+        <w:rPr>
+          <w:lang w:val="en-IE"/>
+        </w:rPr>
+        <w:t>Allowing the first five layers to</w:t>
+      </w:r>
+      <w:r>
+        <w:rPr>
+          <w:lang w:val="en-IE"/>
+        </w:rPr>
+        <w:t xml:space="preserve"> be</w:t>
+      </w:r>
+      <w:r>
+        <w:rPr>
+          <w:lang w:val="en-IE"/>
+        </w:rPr>
+        <w:t xml:space="preserve"> trainable</w:t>
       </w:r>
     </w:p>
     <w:p>
       <w:pPr>
-        <w:spacing w:after="120"/>
-        <w:rPr>
-          <w:lang w:val="en-IE"/>
-        </w:rPr>
-      </w:pPr>
-      <w:r>
-        <w:rPr>
-          <w:lang w:val="en-IE"/>
-        </w:rPr>
-        <w:lastRenderedPageBreak/>
-        <w:t>https://vijayabhaskar96.medium.com/tutorial-image-classification-with-keras-flow-from-directory-and-generators-95f75ebe5720</w:t>
+        <w:pStyle w:val="ListParagraph"/>
+        <w:numPr>
+          <w:ilvl w:val="0"/>
+          <w:numId w:val="4"/>
+        </w:numPr>
+        <w:rPr>
+          <w:lang w:val="en-IE"/>
+        </w:rPr>
+      </w:pPr>
+      <w:r>
+        <w:rPr>
+          <w:lang w:val="en-IE"/>
+        </w:rPr>
+        <w:t xml:space="preserve">Allowing all layers to be trainable </w:t>
       </w:r>
     </w:p>
     <w:p>
       <w:pPr>
-        <w:spacing w:after="120"/>
-        <w:rPr>
-          <w:lang w:val="en-IE"/>
-        </w:rPr>
-      </w:pPr>
+        <w:tabs>
+          <w:tab w:val="left" w:pos="1776"/>
+        </w:tabs>
+        <w:rPr>
+          <w:lang w:val="en-IE"/>
+        </w:rPr>
+      </w:pPr>
+      <w:r>
+        <w:rPr>
+          <w:lang w:val="en-IE"/>
+        </w:rPr>
+        <w:t xml:space="preserve">None of these steps </w:t>
+      </w:r>
+      <w:r>
+        <w:rPr>
+          <w:lang w:val="en-IE"/>
+        </w:rPr>
+        <w:t>achieved a testing accuracy of</w:t>
+      </w:r>
+      <w:r>
+        <w:rPr>
+          <w:lang w:val="en-IE"/>
+        </w:rPr>
+        <w:t xml:space="preserve"> about 5%</w:t>
+      </w:r>
+      <w:r>
+        <w:rPr>
+          <w:lang w:val="en-IE"/>
+        </w:rPr>
+        <w:t xml:space="preserve"> and </w:t>
+      </w:r>
+      <w:r>
+        <w:rPr>
+          <w:lang w:val="en-IE"/>
+        </w:rPr>
+        <w:t>was hitting GPU</w:t>
+      </w:r>
+      <w:r>
+        <w:rPr>
+          <w:lang w:val="en-IE"/>
+        </w:rPr>
+        <w:t xml:space="preserve"> usage limits on Google </w:t>
+      </w:r>
+      <w:proofErr w:type="spellStart"/>
+      <w:r>
+        <w:rPr>
+          <w:lang w:val="en-IE"/>
+        </w:rPr>
+        <w:t>Colab</w:t>
+      </w:r>
+      <w:proofErr w:type="spellEnd"/>
+      <w:r>
+        <w:rPr>
+          <w:lang w:val="en-IE"/>
+        </w:rPr>
+        <w:t>.</w:t>
+      </w:r>
     </w:p>
     <w:p>
       <w:pPr>
-        <w:spacing w:after="120"/>
-        <w:rPr>
-          <w:lang w:val="en-IE"/>
-        </w:rPr>
-      </w:pPr>
-      <w:hyperlink r:id="rId12" w:history="1">
-        <w:r>
-          <w:rPr>
-            <w:rStyle w:val="Hyperlink"/>
-            <w:lang w:val="en-IE"/>
-          </w:rPr>
-          <w:t>https://arxiv.org/abs/1505.0</w:t>
-        </w:r>
-        <w:r>
-          <w:rPr>
-            <w:rStyle w:val="Hyperlink"/>
-            <w:lang w:val="en-IE"/>
-          </w:rPr>
-          <w:t>6</w:t>
-        </w:r>
-        <w:r>
-          <w:rPr>
-            <w:rStyle w:val="Hyperlink"/>
-            <w:lang w:val="en-IE"/>
-          </w:rPr>
-          <w:t>798</w:t>
-        </w:r>
-      </w:hyperlink>
+        <w:tabs>
+          <w:tab w:val="left" w:pos="1776"/>
+        </w:tabs>
+        <w:ind w:firstLine="567"/>
+      </w:pPr>
+      <w:r>
+        <w:t xml:space="preserve">I switched to using Vertex AI Workbench on Google Cloud Compute with </w:t>
+      </w:r>
+      <w:r>
+        <w:t>an</w:t>
+      </w:r>
+      <w:r>
+        <w:t xml:space="preserve"> Nvidia Tesla GPU. </w:t>
+      </w:r>
+      <w:r>
+        <w:t xml:space="preserve">Reading back </w:t>
+      </w:r>
+      <w:r>
+        <w:t xml:space="preserve">on </w:t>
+      </w:r>
+      <w:r>
+        <w:t xml:space="preserve">my implementation from the tutorial, I </w:t>
+      </w:r>
+      <w:r>
+        <w:t>had</w:t>
+      </w:r>
+      <w:r>
+        <w:t xml:space="preserve"> misconfigured the </w:t>
+      </w:r>
+      <w:proofErr w:type="spellStart"/>
+      <w:r>
+        <w:t>ImageDataGenerator</w:t>
+      </w:r>
+      <w:proofErr w:type="spellEnd"/>
+      <w:r>
+        <w:t xml:space="preserve"> for the testing data</w:t>
+      </w:r>
+      <w:r>
+        <w:t xml:space="preserve"> with the </w:t>
+      </w:r>
+      <w:proofErr w:type="spellStart"/>
+      <w:r>
+        <w:t>class_mode</w:t>
+      </w:r>
+      <w:proofErr w:type="spellEnd"/>
+      <w:r>
+        <w:t xml:space="preserve"> </w:t>
+      </w:r>
+      <w:r>
+        <w:t xml:space="preserve">mode set </w:t>
+      </w:r>
+      <w:r>
+        <w:t>to categorical</w:t>
+      </w:r>
+      <w:r>
+        <w:t>. It</w:t>
+      </w:r>
+      <w:r>
+        <w:t xml:space="preserve"> should have been </w:t>
+      </w:r>
+      <w:r>
+        <w:t>assigned</w:t>
+      </w:r>
+      <w:r>
+        <w:t xml:space="preserve"> to None, so the generator only returned the images</w:t>
+      </w:r>
+      <w:r>
+        <w:t xml:space="preserve">. </w:t>
+      </w:r>
     </w:p>
     <w:p>
       <w:pPr>
-        <w:spacing w:after="120"/>
-        <w:rPr>
-          <w:lang w:val="en-IE"/>
-        </w:rPr>
-      </w:pPr>
+        <w:tabs>
+          <w:tab w:val="left" w:pos="1776"/>
+        </w:tabs>
+        <w:ind w:firstLine="567"/>
+      </w:pPr>
+      <w:r>
+        <w:t>When I corrected the implementation of the Image Data Generator</w:t>
+      </w:r>
+      <w:r>
+        <w:t xml:space="preserve">, </w:t>
+      </w:r>
+      <w:r>
+        <w:t xml:space="preserve">I </w:t>
+      </w:r>
+      <w:r>
+        <w:t>got</w:t>
+      </w:r>
+      <w:r>
+        <w:t xml:space="preserve"> testing accuracy at 73% with just the output layers changed. I then </w:t>
+      </w:r>
+      <w:r>
+        <w:t>tried various combinations</w:t>
+      </w:r>
+      <w:r>
+        <w:t xml:space="preserve"> of layers to be trainable and with and without </w:t>
+      </w:r>
+      <w:r>
+        <w:t>pre-processing</w:t>
+      </w:r>
+      <w:r>
+        <w:t xml:space="preserve"> the input. I eventually settled on </w:t>
+      </w:r>
+      <w:r>
+        <w:t>ten</w:t>
+      </w:r>
+      <w:r>
+        <w:t xml:space="preserve"> trainable layers</w:t>
+      </w:r>
+      <w:r>
+        <w:t>, resulting</w:t>
+      </w:r>
+      <w:r>
+        <w:t xml:space="preserve"> in 97.38% testing accuracy. </w:t>
+      </w:r>
     </w:p>
     <w:p>
       <w:pPr>
-        <w:spacing w:after="120"/>
-        <w:rPr>
-          <w:lang w:val="en-IE"/>
-        </w:rPr>
-      </w:pPr>
+        <w:pStyle w:val="Heading1"/>
+        <w:numPr>
+          <w:ilvl w:val="0"/>
+          <w:numId w:val="2"/>
+        </w:numPr>
+      </w:pPr>
+      <w:r>
+        <w:t>Overall Reflection</w:t>
+      </w:r>
     </w:p>
     <w:p>
-      <w:pPr>
-        <w:spacing w:after="120"/>
-        <w:ind w:left="284" w:hanging="284"/>
-      </w:pPr>
+      <w:r>
+        <w:t>There are quite a few tutorials available on implementing transfer learning</w:t>
+      </w:r>
+      <w:r>
+        <w:t>; once</w:t>
+      </w:r>
+      <w:r>
+        <w:t xml:space="preserve"> these tutorials are followed and correctly </w:t>
+      </w:r>
+      <w:r>
+        <w:t>implemented</w:t>
+      </w:r>
+      <w:r>
+        <w:t>,</w:t>
+      </w:r>
+      <w:r>
+        <w:t xml:space="preserve"> you can achieve high accuracy scores. Transfer Learning is a technique I will use in future projects which require classification. </w:t>
+      </w:r>
     </w:p>
     <w:sectPr>
       <w:pgSz w:w="11907" w:h="16840" w:code="9"/>
@@ -819,6 +770,208 @@
 <file path=word/numbering.xml><?xml version="1.0" encoding="utf-8"?>
 <w:numbering xmlns:wpc="http://schemas.microsoft.com/office/word/2010/wordprocessingCanvas" xmlns:cx="http://schemas.microsoft.com/office/drawing/2014/chartex" xmlns:cx1="http://schemas.microsoft.com/office/drawing/2015/9/8/chartex" xmlns:cx2="http://schemas.microsoft.com/office/drawing/2015/10/21/chartex" xmlns:cx3="http://schemas.microsoft.com/office/drawing/2016/5/9/chartex" xmlns:cx4="http://schemas.microsoft.com/office/drawing/2016/5/10/chartex" xmlns:cx5="http://schemas.microsoft.com/office/drawing/2016/5/11/chartex" xmlns:cx6="http://schemas.microsoft.com/office/drawing/2016/5/12/chartex" xmlns:cx7="http://schemas.microsoft.com/office/drawing/2016/5/13/chartex" xmlns:cx8="http://schemas.microsoft.com/office/drawing/2016/5/14/chartex" xmlns:mc="http://schemas.openxmlformats.org/markup-compatibility/2006" xmlns:aink="http://schemas.microsoft.com/office/drawing/2016/ink" xmlns:am3d="http://schemas.microsoft.com/office/drawing/2017/model3d" xmlns:o="urn:schemas-microsoft-com:office:office" xmlns:r="http://schemas.openxmlformats.org/officeDocument/2006/relationships" xmlns:m="http://schemas.openxmlformats.org/officeDocument/2006/math" xmlns:v="urn:schemas-microsoft-com:vml" xmlns:wp14="http://schemas.microsoft.com/office/word/2010/wordprocessingDrawing" xmlns:wp="http://schemas.openxmlformats.org/drawingml/2006/wordprocessingDrawing" xmlns:w10="urn:schemas-microsoft-com:office:word" xmlns:w="http://schemas.openxmlformats.org/wordprocessingml/2006/main" xmlns:w14="http://schemas.microsoft.com/office/word/2010/wordml" xmlns:w15="http://schemas.microsoft.com/office/word/2012/wordml" xmlns:w16cex="http://schemas.microsoft.com/office/word/2018/wordml/cex" xmlns:w16cid="http://schemas.microsoft.com/office/word/2016/wordml/cid" xmlns:w16="http://schemas.microsoft.com/office/word/2018/wordml" xmlns:w16sdtdh="http://schemas.microsoft.com/office/word/2020/wordml/sdtdatahash" xmlns:w16se="http://schemas.microsoft.com/office/word/2015/wordml/symex" xmlns:wpg="http://schemas.microsoft.com/office/word/2010/wordprocessingGroup" xmlns:wpi="http://schemas.microsoft.com/office/word/2010/wordprocessingInk" xmlns:wne="http://schemas.microsoft.com/office/word/2006/wordml" xmlns:wps="http://schemas.microsoft.com/office/word/2010/wordprocessingShape" mc:Ignorable="w14 w15 w16se w16cid w16 w16cex w16sdtdh wp14">
   <w:abstractNum w:abstractNumId="0" w15:restartNumberingAfterBreak="0">
+    <w:nsid w:val="002E1F57"/>
+    <w:multiLevelType w:val="hybridMultilevel"/>
+    <w:tmpl w:val="FA3A2882"/>
+    <w:lvl w:ilvl="0" w:tplc="04090001">
+      <w:start w:val="1"/>
+      <w:numFmt w:val="bullet"/>
+      <w:lvlText w:val=""/>
+      <w:lvlJc w:val="left"/>
+      <w:pPr>
+        <w:ind w:left="720" w:hanging="360"/>
+      </w:pPr>
+      <w:rPr>
+        <w:rFonts w:ascii="Symbol" w:hAnsi="Symbol" w:hint="default"/>
+      </w:rPr>
+    </w:lvl>
+    <w:lvl w:ilvl="1" w:tplc="04090003" w:tentative="1">
+      <w:start w:val="1"/>
+      <w:numFmt w:val="bullet"/>
+      <w:lvlText w:val="o"/>
+      <w:lvlJc w:val="left"/>
+      <w:pPr>
+        <w:ind w:left="1440" w:hanging="360"/>
+      </w:pPr>
+      <w:rPr>
+        <w:rFonts w:ascii="Courier New" w:hAnsi="Courier New" w:hint="default"/>
+      </w:rPr>
+    </w:lvl>
+    <w:lvl w:ilvl="2" w:tplc="04090005" w:tentative="1">
+      <w:start w:val="1"/>
+      <w:numFmt w:val="bullet"/>
+      <w:lvlText w:val=""/>
+      <w:lvlJc w:val="left"/>
+      <w:pPr>
+        <w:ind w:left="2160" w:hanging="360"/>
+      </w:pPr>
+      <w:rPr>
+        <w:rFonts w:ascii="Wingdings" w:hAnsi="Wingdings" w:hint="default"/>
+      </w:rPr>
+    </w:lvl>
+    <w:lvl w:ilvl="3" w:tplc="04090001" w:tentative="1">
+      <w:start w:val="1"/>
+      <w:numFmt w:val="bullet"/>
+      <w:lvlText w:val=""/>
+      <w:lvlJc w:val="left"/>
+      <w:pPr>
+        <w:ind w:left="2880" w:hanging="360"/>
+      </w:pPr>
+      <w:rPr>
+        <w:rFonts w:ascii="Symbol" w:hAnsi="Symbol" w:hint="default"/>
+      </w:rPr>
+    </w:lvl>
+    <w:lvl w:ilvl="4" w:tplc="04090003" w:tentative="1">
+      <w:start w:val="1"/>
+      <w:numFmt w:val="bullet"/>
+      <w:lvlText w:val="o"/>
+      <w:lvlJc w:val="left"/>
+      <w:pPr>
+        <w:ind w:left="3600" w:hanging="360"/>
+      </w:pPr>
+      <w:rPr>
+        <w:rFonts w:ascii="Courier New" w:hAnsi="Courier New" w:hint="default"/>
+      </w:rPr>
+    </w:lvl>
+    <w:lvl w:ilvl="5" w:tplc="04090005" w:tentative="1">
+      <w:start w:val="1"/>
+      <w:numFmt w:val="bullet"/>
+      <w:lvlText w:val=""/>
+      <w:lvlJc w:val="left"/>
+      <w:pPr>
+        <w:ind w:left="4320" w:hanging="360"/>
+      </w:pPr>
+      <w:rPr>
+        <w:rFonts w:ascii="Wingdings" w:hAnsi="Wingdings" w:hint="default"/>
+      </w:rPr>
+    </w:lvl>
+    <w:lvl w:ilvl="6" w:tplc="04090001" w:tentative="1">
+      <w:start w:val="1"/>
+      <w:numFmt w:val="bullet"/>
+      <w:lvlText w:val=""/>
+      <w:lvlJc w:val="left"/>
+      <w:pPr>
+        <w:ind w:left="5040" w:hanging="360"/>
+      </w:pPr>
+      <w:rPr>
+        <w:rFonts w:ascii="Symbol" w:hAnsi="Symbol" w:hint="default"/>
+      </w:rPr>
+    </w:lvl>
+    <w:lvl w:ilvl="7" w:tplc="04090003" w:tentative="1">
+      <w:start w:val="1"/>
+      <w:numFmt w:val="bullet"/>
+      <w:lvlText w:val="o"/>
+      <w:lvlJc w:val="left"/>
+      <w:pPr>
+        <w:ind w:left="5760" w:hanging="360"/>
+      </w:pPr>
+      <w:rPr>
+        <w:rFonts w:ascii="Courier New" w:hAnsi="Courier New" w:hint="default"/>
+      </w:rPr>
+    </w:lvl>
+    <w:lvl w:ilvl="8" w:tplc="04090005" w:tentative="1">
+      <w:start w:val="1"/>
+      <w:numFmt w:val="bullet"/>
+      <w:lvlText w:val=""/>
+      <w:lvlJc w:val="left"/>
+      <w:pPr>
+        <w:ind w:left="6480" w:hanging="360"/>
+      </w:pPr>
+      <w:rPr>
+        <w:rFonts w:ascii="Wingdings" w:hAnsi="Wingdings" w:hint="default"/>
+      </w:rPr>
+    </w:lvl>
+  </w:abstractNum>
+  <w:abstractNum w:abstractNumId="1" w15:restartNumberingAfterBreak="0">
+    <w:nsid w:val="0D6B6E25"/>
+    <w:multiLevelType w:val="hybridMultilevel"/>
+    <w:tmpl w:val="C6E6006C"/>
+    <w:lvl w:ilvl="0" w:tplc="FFFFFFFF">
+      <w:start w:val="1"/>
+      <w:numFmt w:val="decimal"/>
+      <w:lvlText w:val="%1"/>
+      <w:lvlJc w:val="left"/>
+      <w:pPr>
+        <w:ind w:left="920" w:hanging="560"/>
+      </w:pPr>
+      <w:rPr>
+        <w:rFonts w:hint="default"/>
+      </w:rPr>
+    </w:lvl>
+    <w:lvl w:ilvl="1" w:tplc="FFFFFFFF" w:tentative="1">
+      <w:start w:val="1"/>
+      <w:numFmt w:val="lowerLetter"/>
+      <w:lvlText w:val="%2."/>
+      <w:lvlJc w:val="left"/>
+      <w:pPr>
+        <w:ind w:left="1440" w:hanging="360"/>
+      </w:pPr>
+    </w:lvl>
+    <w:lvl w:ilvl="2" w:tplc="FFFFFFFF" w:tentative="1">
+      <w:start w:val="1"/>
+      <w:numFmt w:val="lowerRoman"/>
+      <w:lvlText w:val="%3."/>
+      <w:lvlJc w:val="right"/>
+      <w:pPr>
+        <w:ind w:left="2160" w:hanging="180"/>
+      </w:pPr>
+    </w:lvl>
+    <w:lvl w:ilvl="3" w:tplc="FFFFFFFF" w:tentative="1">
+      <w:start w:val="1"/>
+      <w:numFmt w:val="decimal"/>
+      <w:lvlText w:val="%4."/>
+      <w:lvlJc w:val="left"/>
+      <w:pPr>
+        <w:ind w:left="2880" w:hanging="360"/>
+      </w:pPr>
+    </w:lvl>
+    <w:lvl w:ilvl="4" w:tplc="FFFFFFFF" w:tentative="1">
+      <w:start w:val="1"/>
+      <w:numFmt w:val="lowerLetter"/>
+      <w:lvlText w:val="%5."/>
+      <w:lvlJc w:val="left"/>
+      <w:pPr>
+        <w:ind w:left="3600" w:hanging="360"/>
+      </w:pPr>
+    </w:lvl>
+    <w:lvl w:ilvl="5" w:tplc="FFFFFFFF" w:tentative="1">
+      <w:start w:val="1"/>
+      <w:numFmt w:val="lowerRoman"/>
+      <w:lvlText w:val="%6."/>
+      <w:lvlJc w:val="right"/>
+      <w:pPr>
+        <w:ind w:left="4320" w:hanging="180"/>
+      </w:pPr>
+    </w:lvl>
+    <w:lvl w:ilvl="6" w:tplc="FFFFFFFF" w:tentative="1">
+      <w:start w:val="1"/>
+      <w:numFmt w:val="decimal"/>
+      <w:lvlText w:val="%7."/>
+      <w:lvlJc w:val="left"/>
+      <w:pPr>
+        <w:ind w:left="5040" w:hanging="360"/>
+      </w:pPr>
+    </w:lvl>
+    <w:lvl w:ilvl="7" w:tplc="FFFFFFFF" w:tentative="1">
+      <w:start w:val="1"/>
+      <w:numFmt w:val="lowerLetter"/>
+      <w:lvlText w:val="%8."/>
+      <w:lvlJc w:val="left"/>
+      <w:pPr>
+        <w:ind w:left="5760" w:hanging="360"/>
+      </w:pPr>
+    </w:lvl>
+    <w:lvl w:ilvl="8" w:tplc="FFFFFFFF" w:tentative="1">
+      <w:start w:val="1"/>
+      <w:numFmt w:val="lowerRoman"/>
+      <w:lvlText w:val="%9."/>
+      <w:lvlJc w:val="right"/>
+      <w:pPr>
+        <w:ind w:left="6480" w:hanging="180"/>
+      </w:pPr>
+    </w:lvl>
+  </w:abstractNum>
+  <w:abstractNum w:abstractNumId="2" w15:restartNumberingAfterBreak="0">
     <w:nsid w:val="34A1497D"/>
     <w:multiLevelType w:val="hybridMultilevel"/>
     <w:tmpl w:val="C6E6006C"/>
@@ -907,7 +1060,7 @@
       </w:pPr>
     </w:lvl>
   </w:abstractNum>
-  <w:abstractNum w:abstractNumId="1" w15:restartNumberingAfterBreak="0">
+  <w:abstractNum w:abstractNumId="3" w15:restartNumberingAfterBreak="0">
     <w:nsid w:val="4B3C0D6E"/>
     <w:multiLevelType w:val="hybridMultilevel"/>
     <w:tmpl w:val="B526FC42"/>
@@ -1024,9 +1177,15 @@
     </w:lvl>
   </w:abstractNum>
   <w:num w:numId="1">
+    <w:abstractNumId w:val="3"/>
+  </w:num>
+  <w:num w:numId="2">
+    <w:abstractNumId w:val="2"/>
+  </w:num>
+  <w:num w:numId="3">
     <w:abstractNumId w:val="1"/>
   </w:num>
-  <w:num w:numId="2">
+  <w:num w:numId="4">
     <w:abstractNumId w:val="0"/>
   </w:num>
 </w:numbering>
@@ -1504,6 +1663,7 @@
   <w:style w:type="character" w:default="1" w:styleId="DefaultParagraphFont">
     <w:name w:val="Default Paragraph Font"/>
     <w:uiPriority w:val="1"/>
+    <w:semiHidden/>
     <w:unhideWhenUsed/>
   </w:style>
   <w:style w:type="table" w:default="1" w:styleId="TableNormal">
@@ -2083,6 +2243,26 @@
 </a:theme>
 </file>
 
+<file path=word/webextensions/taskpanes.xml><?xml version="1.0" encoding="utf-8"?>
+<wetp:taskpanes xmlns:wetp="http://schemas.microsoft.com/office/webextensions/taskpanes/2010/11">
+  <wetp:taskpane dockstate="right" visibility="0" width="350" row="0">
+    <wetp:webextensionref xmlns:r="http://schemas.openxmlformats.org/officeDocument/2006/relationships" r:id="rId1"/>
+  </wetp:taskpane>
+</wetp:taskpanes>
+</file>
+
+<file path=word/webextensions/webextension1.xml><?xml version="1.0" encoding="utf-8"?>
+<we:webextension xmlns:we="http://schemas.microsoft.com/office/webextensions/webextension/2010/11" id="{68ECFC2B-7715-B54F-80CF-52363DCDD93E}">
+  <we:reference id="wa200001011" version="1.2.0.0" store="en-GB" storeType="OMEX"/>
+  <we:alternateReferences>
+    <we:reference id="WA200001011" version="1.2.0.0" store="" storeType="OMEX"/>
+  </we:alternateReferences>
+  <we:properties/>
+  <we:bindings/>
+  <we:snapshot xmlns:r="http://schemas.openxmlformats.org/officeDocument/2006/relationships"/>
+</we:webextension>
+</file>
+
 <file path=customXml/item1.xml><?xml version="1.0" encoding="utf-8"?>
 <b:Sources xmlns:b="http://schemas.openxmlformats.org/officeDocument/2006/bibliography" xmlns="http://schemas.openxmlformats.org/officeDocument/2006/bibliography" SelectedStyle="\IEEE_Reference.XSL" StyleName="IEEE - Reference Order"/>
 </file>

</xml_diff>